<commit_message>
bajando y haciendo practica2
</commit_message>
<xml_diff>
--- a/II. 07 Análisis Estadístico II/Practicas/Practica 2/Practica2.docx
+++ b/II. 07 Análisis Estadístico II/Practicas/Practica 2/Practica2.docx
@@ -2232,8 +2232,6 @@
           <w:lang w:val="es-ES"/>
         </w:rPr>
       </w:pPr>
-      <w:bookmarkStart w:id="6" w:name="_GoBack"/>
-      <w:bookmarkEnd w:id="6"/>
     </w:p>
     <w:p>
       <w:pPr>
@@ -2249,7 +2247,7 @@
           <w:lang w:val="es-ES"/>
         </w:rPr>
       </w:pPr>
-      <w:bookmarkStart w:id="7" w:name="_Toc108539395"/>
+      <w:bookmarkStart w:id="6" w:name="_Toc108539395"/>
       <w:r>
         <w:rPr>
           <w:rFonts w:ascii="Arial" w:hAnsi="Arial" w:cs="Arial"/>
@@ -2259,7 +2257,7 @@
         </w:rPr>
         <w:t>Ejercicio 2</w:t>
       </w:r>
-      <w:bookmarkEnd w:id="7"/>
+      <w:bookmarkEnd w:id="6"/>
     </w:p>
     <w:p>
       <w:pPr>
@@ -2275,7 +2273,7 @@
           <w:lang w:val="es-ES"/>
         </w:rPr>
       </w:pPr>
-      <w:bookmarkStart w:id="8" w:name="_Toc108539396"/>
+      <w:bookmarkStart w:id="7" w:name="_Toc108539396"/>
       <w:r>
         <w:rPr>
           <w:rFonts w:ascii="Arial" w:hAnsi="Arial" w:cs="Arial"/>
@@ -2285,7 +2283,7 @@
         </w:rPr>
         <w:t>Prueba de signos</w:t>
       </w:r>
-      <w:bookmarkEnd w:id="8"/>
+      <w:bookmarkEnd w:id="7"/>
     </w:p>
     <w:p>
       <w:pPr>
@@ -2308,7 +2306,7 @@
           <w:lang w:val="es-ES"/>
         </w:rPr>
       </w:pPr>
-      <w:bookmarkStart w:id="9" w:name="_Toc108539397"/>
+      <w:bookmarkStart w:id="8" w:name="_Toc108539397"/>
       <w:r>
         <w:rPr>
           <w:rFonts w:ascii="Arial" w:hAnsi="Arial" w:cs="Arial"/>
@@ -2316,7 +2314,18 @@
           <w:szCs w:val="22"/>
           <w:lang w:val="es-ES"/>
         </w:rPr>
-        <w:t>Prueba de signos</w:t>
+        <w:t>Prueba de si</w:t>
+      </w:r>
+      <w:bookmarkStart w:id="9" w:name="_GoBack"/>
+      <w:bookmarkEnd w:id="9"/>
+      <w:r>
+        <w:rPr>
+          <w:rFonts w:ascii="Arial" w:hAnsi="Arial" w:cs="Arial"/>
+          <w:sz w:val="22"/>
+          <w:szCs w:val="22"/>
+          <w:lang w:val="es-ES"/>
+        </w:rPr>
+        <w:t>gnos</w:t>
       </w:r>
       <w:r>
         <w:rPr>
@@ -2337,7 +2346,7 @@
         </w:rPr>
         <w:t>Wilcoxon</w:t>
       </w:r>
-      <w:bookmarkEnd w:id="9"/>
+      <w:bookmarkEnd w:id="8"/>
       <w:proofErr w:type="spellEnd"/>
     </w:p>
     <w:p>
@@ -2371,6 +2380,24 @@
         </w:rPr>
         <w:t xml:space="preserve">Prueba de </w:t>
       </w:r>
+      <w:r>
+        <w:rPr>
+          <w:rFonts w:ascii="Arial" w:hAnsi="Arial" w:cs="Arial"/>
+          <w:sz w:val="22"/>
+          <w:szCs w:val="22"/>
+          <w:lang w:val="es-ES"/>
+        </w:rPr>
+        <w:t>M</w:t>
+      </w:r>
+      <w:r>
+        <w:rPr>
+          <w:rFonts w:ascii="Arial" w:hAnsi="Arial" w:cs="Arial"/>
+          <w:sz w:val="22"/>
+          <w:szCs w:val="22"/>
+          <w:lang w:val="es-ES"/>
+        </w:rPr>
+        <w:t>ann-</w:t>
+      </w:r>
       <w:proofErr w:type="spellStart"/>
       <w:r>
         <w:rPr>
@@ -2379,7 +2406,7 @@
           <w:szCs w:val="22"/>
           <w:lang w:val="es-ES"/>
         </w:rPr>
-        <w:t>Hann-Witney</w:t>
+        <w:t>Witney</w:t>
       </w:r>
       <w:proofErr w:type="spellEnd"/>
       <w:r>
@@ -4846,7 +4873,7 @@
   </w:compat>
   <w:rsids>
     <w:rsidRoot w:val="00D565C4"/>
-    <w:rsid w:val="0071773C"/>
+    <w:rsid w:val="008A39A5"/>
     <w:rsid w:val="00D565C4"/>
   </w:rsids>
   <m:mathPr>
@@ -5577,7 +5604,7 @@
 </file>
 
 <file path=customXml/itemProps1.xml><?xml version="1.0" encoding="utf-8"?>
-<ds:datastoreItem xmlns:ds="http://schemas.openxmlformats.org/officeDocument/2006/customXml" ds:itemID="{8CB3EB4E-9AEE-4018-9BB8-3624AD2D8985}">
+<ds:datastoreItem xmlns:ds="http://schemas.openxmlformats.org/officeDocument/2006/customXml" ds:itemID="{B39AC9C3-86EE-4688-A81A-1BDB79F98714}">
   <ds:schemaRefs>
     <ds:schemaRef ds:uri="http://schemas.openxmlformats.org/officeDocument/2006/bibliography"/>
   </ds:schemaRefs>

</xml_diff>